<commit_message>
Added orthopedics cards. Minor changes to several cards.
</commit_message>
<xml_diff>
--- a/contents/medicine/medicine-chadsvas-hasbled/source/medicine-chadsvas-hasbled-back.docx
+++ b/contents/medicine/medicine-chadsvas-hasbled/source/medicine-chadsvas-hasbled-back.docx
@@ -17,14 +17,13 @@
       <w:tr>
         <w:trPr>
           <w:cnfStyle w:val="100000000000" w:firstRow="1" w:lastRow="0" w:firstColumn="0" w:lastColumn="0" w:oddVBand="0" w:evenVBand="0" w:oddHBand="0" w:evenHBand="0" w:firstRowFirstColumn="0" w:firstRowLastColumn="0" w:lastRowFirstColumn="0" w:lastRowLastColumn="0"/>
-          <w:trHeight w:val="569"/>
+          <w:trHeight w:val="425"/>
         </w:trPr>
         <w:tc>
           <w:tcPr>
             <w:cnfStyle w:val="001000000000" w:firstRow="0" w:lastRow="0" w:firstColumn="1" w:lastColumn="0" w:oddVBand="0" w:evenVBand="0" w:oddHBand="0" w:evenHBand="0" w:firstRowFirstColumn="0" w:firstRowLastColumn="0" w:lastRowFirstColumn="0" w:lastRowLastColumn="0"/>
             <w:tcW w:w="660" w:type="dxa"/>
             <w:noWrap/>
-            <w:vAlign w:val="center"/>
             <w:hideMark/>
           </w:tcPr>
           <w:p>
@@ -54,7 +53,6 @@
           <w:tcPr>
             <w:tcW w:w="4018" w:type="dxa"/>
             <w:noWrap/>
-            <w:vAlign w:val="center"/>
             <w:hideMark/>
           </w:tcPr>
           <w:p>
@@ -86,7 +84,6 @@
           <w:tcPr>
             <w:tcW w:w="709" w:type="dxa"/>
             <w:noWrap/>
-            <w:vAlign w:val="center"/>
             <w:hideMark/>
           </w:tcPr>
           <w:p>
@@ -668,17 +665,37 @@
                 <w:szCs w:val="20"/>
                 <w:lang w:val="en-GB" w:eastAsia="en-GB"/>
               </w:rPr>
-              <w:t>,</w:t>
-            </w:r>
-            <w:r>
-              <w:rPr>
-                <w:rFonts w:ascii="Arial" w:eastAsia="Times New Roman" w:hAnsi="Arial" w:cs="Arial"/>
-                <w:color w:val="000000"/>
-                <w:sz w:val="32"/>
-                <w:szCs w:val="20"/>
-                <w:lang w:val="en-GB" w:eastAsia="en-GB"/>
-              </w:rPr>
-              <w:t xml:space="preserve"> &gt;65 years</w:t>
+              <w:t xml:space="preserve"> </w:t>
+            </w:r>
+            <w:r>
+              <w:rPr>
+                <w:rFonts w:ascii="Arial" w:eastAsia="Times New Roman" w:hAnsi="Arial" w:cs="Arial"/>
+                <w:color w:val="000000"/>
+                <w:sz w:val="28"/>
+                <w:szCs w:val="20"/>
+                <w:lang w:val="en-GB" w:eastAsia="en-GB"/>
+              </w:rPr>
+              <w:t>(</w:t>
+            </w:r>
+            <w:r>
+              <w:rPr>
+                <w:rFonts w:ascii="Arial" w:eastAsia="Times New Roman" w:hAnsi="Arial" w:cs="Arial"/>
+                <w:color w:val="000000"/>
+                <w:sz w:val="28"/>
+                <w:szCs w:val="20"/>
+                <w:lang w:val="en-GB" w:eastAsia="en-GB"/>
+              </w:rPr>
+              <w:t>&gt;65 years</w:t>
+            </w:r>
+            <w:r>
+              <w:rPr>
+                <w:rFonts w:ascii="Arial" w:eastAsia="Times New Roman" w:hAnsi="Arial" w:cs="Arial"/>
+                <w:color w:val="000000"/>
+                <w:sz w:val="28"/>
+                <w:szCs w:val="20"/>
+                <w:lang w:val="en-GB" w:eastAsia="en-GB"/>
+              </w:rPr>
+              <w:t>)</w:t>
             </w:r>
           </w:p>
         </w:tc>
@@ -718,7 +735,7 @@
       </w:tr>
       <w:tr>
         <w:trPr>
-          <w:trHeight w:val="848"/>
+          <w:trHeight w:val="1128"/>
         </w:trPr>
         <w:tc>
           <w:tcPr>
@@ -777,7 +794,71 @@
                 <w:szCs w:val="20"/>
                 <w:lang w:val="en-GB" w:eastAsia="en-GB"/>
               </w:rPr>
-              <w:t>Drugs e.g. ASA, NSAID or high alcohol consumption</w:t>
+              <w:t>Drugs</w:t>
+            </w:r>
+          </w:p>
+          <w:p>
+            <w:pPr>
+              <w:cnfStyle w:val="000000000000" w:firstRow="0" w:lastRow="0" w:firstColumn="0" w:lastColumn="0" w:oddVBand="0" w:evenVBand="0" w:oddHBand="0" w:evenHBand="0" w:firstRowFirstColumn="0" w:firstRowLastColumn="0" w:lastRowFirstColumn="0" w:lastRowLastColumn="0"/>
+              <w:rPr>
+                <w:rFonts w:ascii="Arial" w:eastAsia="Times New Roman" w:hAnsi="Arial" w:cs="Arial"/>
+                <w:color w:val="000000"/>
+                <w:sz w:val="28"/>
+                <w:szCs w:val="20"/>
+                <w:lang w:val="en-GB" w:eastAsia="en-GB"/>
+              </w:rPr>
+            </w:pPr>
+            <w:r>
+              <w:rPr>
+                <w:rFonts w:ascii="Arial" w:eastAsia="Times New Roman" w:hAnsi="Arial" w:cs="Arial"/>
+                <w:color w:val="000000"/>
+                <w:sz w:val="28"/>
+                <w:szCs w:val="20"/>
+                <w:lang w:val="en-GB" w:eastAsia="en-GB"/>
+              </w:rPr>
+              <w:t>E</w:t>
+            </w:r>
+            <w:r>
+              <w:rPr>
+                <w:rFonts w:ascii="Arial" w:eastAsia="Times New Roman" w:hAnsi="Arial" w:cs="Arial"/>
+                <w:color w:val="000000"/>
+                <w:sz w:val="28"/>
+                <w:szCs w:val="20"/>
+                <w:lang w:val="en-GB" w:eastAsia="en-GB"/>
+              </w:rPr>
+              <w:t xml:space="preserve">.g. </w:t>
+            </w:r>
+            <w:r>
+              <w:rPr>
+                <w:rFonts w:ascii="Arial" w:eastAsia="Times New Roman" w:hAnsi="Arial" w:cs="Arial"/>
+                <w:color w:val="000000"/>
+                <w:sz w:val="28"/>
+                <w:szCs w:val="20"/>
+                <w:lang w:val="en-GB" w:eastAsia="en-GB"/>
+              </w:rPr>
+              <w:t>ASA, NSAID or</w:t>
+            </w:r>
+          </w:p>
+          <w:p>
+            <w:pPr>
+              <w:cnfStyle w:val="000000000000" w:firstRow="0" w:lastRow="0" w:firstColumn="0" w:lastColumn="0" w:oddVBand="0" w:evenVBand="0" w:oddHBand="0" w:evenHBand="0" w:firstRowFirstColumn="0" w:firstRowLastColumn="0" w:lastRowFirstColumn="0" w:lastRowLastColumn="0"/>
+              <w:rPr>
+                <w:rFonts w:ascii="Arial" w:eastAsia="Times New Roman" w:hAnsi="Arial" w:cs="Arial"/>
+                <w:color w:val="000000"/>
+                <w:sz w:val="32"/>
+                <w:szCs w:val="20"/>
+                <w:lang w:val="en-GB" w:eastAsia="en-GB"/>
+              </w:rPr>
+            </w:pPr>
+            <w:r>
+              <w:rPr>
+                <w:rFonts w:ascii="Arial" w:eastAsia="Times New Roman" w:hAnsi="Arial" w:cs="Arial"/>
+                <w:color w:val="000000"/>
+                <w:sz w:val="28"/>
+                <w:szCs w:val="20"/>
+                <w:lang w:val="en-GB" w:eastAsia="en-GB"/>
+              </w:rPr>
+              <w:t>high alcohol consumption</w:t>
             </w:r>
           </w:p>
         </w:tc>
@@ -908,18 +989,7 @@
           <w:szCs w:val="20"/>
           <w:lang w:val="en-GB"/>
         </w:rPr>
-        <w:t>Liver: Chronic liver disease, Biliru</w:t>
-      </w:r>
-      <w:bookmarkStart w:id="0" w:name="_GoBack"/>
-      <w:bookmarkEnd w:id="0"/>
-      <w:r>
-        <w:rPr>
-          <w:rFonts w:ascii="Arial" w:hAnsi="Arial" w:cs="Arial"/>
-          <w:sz w:val="20"/>
-          <w:szCs w:val="20"/>
-          <w:lang w:val="en-GB"/>
-        </w:rPr>
-        <w:t>bin 2x ref</w:t>
+        <w:t>Liver: Chronic liver disease, Bilirubin 2x ref</w:t>
       </w:r>
       <w:r>
         <w:rPr>
@@ -976,7 +1046,27 @@
           <w:szCs w:val="20"/>
           <w:lang w:val="en-GB"/>
         </w:rPr>
-        <w:t>High risk of bleeding ≥3 points</w:t>
+        <w:t xml:space="preserve">High risk of bleeding </w:t>
+      </w:r>
+      <w:r>
+        <w:rPr>
+          <w:rFonts w:ascii="Arial" w:hAnsi="Arial" w:cs="Arial"/>
+          <w:b/>
+          <w:szCs w:val="20"/>
+          <w:lang w:val="en-GB"/>
+        </w:rPr>
+        <w:t xml:space="preserve">if </w:t>
+      </w:r>
+      <w:bookmarkStart w:id="0" w:name="_GoBack"/>
+      <w:bookmarkEnd w:id="0"/>
+      <w:r>
+        <w:rPr>
+          <w:rFonts w:ascii="Arial" w:hAnsi="Arial" w:cs="Arial"/>
+          <w:b/>
+          <w:szCs w:val="20"/>
+          <w:lang w:val="en-GB"/>
+        </w:rPr>
+        <w:t>≥3 points</w:t>
       </w:r>
     </w:p>
     <w:sectPr>

</xml_diff>